<commit_message>
Update Lab 11 Load SharePoint data.docx
</commit_message>
<xml_diff>
--- a/Lab Files/Lab 11 Load SharePoint data.docx
+++ b/Lab Files/Lab 11 Load SharePoint data.docx
@@ -2333,36 +2333,56 @@
         <w:rPr>
           <w:highlight w:val="yellow"/>
         </w:rPr>
-        <w:t xml:space="preserve">        let </w:t>
-      </w:r>
-      <w:proofErr w:type="spellStart"/>
-      <w:r>
-        <w:rPr>
-          <w:highlight w:val="yellow"/>
-        </w:rPr>
-        <w:t>itemTime:Date</w:t>
-      </w:r>
-      <w:proofErr w:type="spellEnd"/>
-      <w:r>
-        <w:rPr>
-          <w:highlight w:val="yellow"/>
-        </w:rPr>
-        <w:t xml:space="preserve"> = new Date(</w:t>
-      </w:r>
-      <w:proofErr w:type="spellStart"/>
-      <w:r>
-        <w:rPr>
-          <w:highlight w:val="yellow"/>
-        </w:rPr>
-        <w:t>itemcreatedstr</w:t>
-      </w:r>
-      <w:proofErr w:type="spellEnd"/>
+        <w:t xml:space="preserve">        </w:t>
+      </w:r>
+    </w:p>
+    <w:p>
+      <w:pPr>
+        <w:ind w:left="720"/>
+        <w:rPr>
+          <w:highlight w:val="yellow"/>
+        </w:rPr>
+      </w:pPr>
+      <w:r>
+        <w:rPr>
+          <w:highlight w:val="yellow"/>
+        </w:rPr>
+        <w:t xml:space="preserve">        </w:t>
+      </w:r>
+      <w:proofErr w:type="spellStart"/>
+      <w:r>
+        <w:rPr>
+          <w:highlight w:val="yellow"/>
+        </w:rPr>
+        <w:t>strHtml</w:t>
+      </w:r>
+      <w:proofErr w:type="spellEnd"/>
+      <w:r>
+        <w:rPr>
+          <w:highlight w:val="yellow"/>
+        </w:rPr>
+        <w:t xml:space="preserve"> += `&lt;div class="${</w:t>
+      </w:r>
+      <w:proofErr w:type="spellStart"/>
+      <w:r>
+        <w:rPr>
+          <w:highlight w:val="yellow"/>
+        </w:rPr>
+        <w:t>styles.row</w:t>
+      </w:r>
+      <w:proofErr w:type="spellEnd"/>
+      <w:r>
+        <w:rPr>
+          <w:highlight w:val="yellow"/>
+        </w:rPr>
+        <w:t>}"&gt;</w:t>
+      </w:r>
       <w:proofErr w:type="gramStart"/>
       <w:r>
         <w:rPr>
           <w:highlight w:val="yellow"/>
         </w:rPr>
-        <w:t>);</w:t>
+        <w:t>`;</w:t>
       </w:r>
       <w:proofErr w:type="gramEnd"/>
     </w:p>
@@ -2373,14 +2393,6 @@
           <w:highlight w:val="yellow"/>
         </w:rPr>
       </w:pPr>
-    </w:p>
-    <w:p>
-      <w:pPr>
-        <w:ind w:left="720"/>
-        <w:rPr>
-          <w:highlight w:val="yellow"/>
-        </w:rPr>
-      </w:pPr>
       <w:r>
         <w:rPr>
           <w:highlight w:val="yellow"/>
@@ -2406,14 +2418,28 @@
         <w:rPr>
           <w:highlight w:val="yellow"/>
         </w:rPr>
-        <w:t>styles.row</w:t>
-      </w:r>
-      <w:proofErr w:type="spellEnd"/>
-      <w:r>
-        <w:rPr>
-          <w:highlight w:val="yellow"/>
-        </w:rPr>
-        <w:t>}"&gt;</w:t>
+        <w:t>styles.cell</w:t>
+      </w:r>
+      <w:proofErr w:type="spellEnd"/>
+      <w:r>
+        <w:rPr>
+          <w:highlight w:val="yellow"/>
+        </w:rPr>
+        <w:t>}"&gt;&lt;p&gt;${</w:t>
+      </w:r>
+      <w:proofErr w:type="spellStart"/>
+      <w:r>
+        <w:rPr>
+          <w:highlight w:val="yellow"/>
+        </w:rPr>
+        <w:t>listItem.Title</w:t>
+      </w:r>
+      <w:proofErr w:type="spellEnd"/>
+      <w:r>
+        <w:rPr>
+          <w:highlight w:val="yellow"/>
+        </w:rPr>
+        <w:t>}&lt;/p&gt;&lt;/div&gt;</w:t>
       </w:r>
       <w:proofErr w:type="gramStart"/>
       <w:r>
@@ -2435,70 +2461,6 @@
         <w:rPr>
           <w:highlight w:val="yellow"/>
         </w:rPr>
-        <w:t xml:space="preserve">        </w:t>
-      </w:r>
-      <w:proofErr w:type="spellStart"/>
-      <w:r>
-        <w:rPr>
-          <w:highlight w:val="yellow"/>
-        </w:rPr>
-        <w:t>strHtml</w:t>
-      </w:r>
-      <w:proofErr w:type="spellEnd"/>
-      <w:r>
-        <w:rPr>
-          <w:highlight w:val="yellow"/>
-        </w:rPr>
-        <w:t xml:space="preserve"> += `&lt;div class="${</w:t>
-      </w:r>
-      <w:proofErr w:type="spellStart"/>
-      <w:r>
-        <w:rPr>
-          <w:highlight w:val="yellow"/>
-        </w:rPr>
-        <w:t>styles.cell</w:t>
-      </w:r>
-      <w:proofErr w:type="spellEnd"/>
-      <w:r>
-        <w:rPr>
-          <w:highlight w:val="yellow"/>
-        </w:rPr>
-        <w:t>}"&gt;&lt;p&gt;${</w:t>
-      </w:r>
-      <w:proofErr w:type="spellStart"/>
-      <w:r>
-        <w:rPr>
-          <w:highlight w:val="yellow"/>
-        </w:rPr>
-        <w:t>listItem.Title</w:t>
-      </w:r>
-      <w:proofErr w:type="spellEnd"/>
-      <w:r>
-        <w:rPr>
-          <w:highlight w:val="yellow"/>
-        </w:rPr>
-        <w:t>}&lt;/p&gt;&lt;/div&gt;</w:t>
-      </w:r>
-      <w:proofErr w:type="gramStart"/>
-      <w:r>
-        <w:rPr>
-          <w:highlight w:val="yellow"/>
-        </w:rPr>
-        <w:t>`;</w:t>
-      </w:r>
-      <w:proofErr w:type="gramEnd"/>
-    </w:p>
-    <w:p>
-      <w:pPr>
-        <w:ind w:left="720"/>
-        <w:rPr>
-          <w:highlight w:val="yellow"/>
-        </w:rPr>
-      </w:pPr>
-      <w:r>
-        <w:rPr>
-          <w:highlight w:val="yellow"/>
-        </w:rPr>
         <w:t xml:space="preserve">        if(this.properties.checkbox1)</w:t>
       </w:r>
     </w:p>
@@ -2513,21 +2475,21 @@
         <w:rPr>
           <w:highlight w:val="yellow"/>
         </w:rPr>
+        <w:t xml:space="preserve">        {</w:t>
+      </w:r>
+    </w:p>
+    <w:p>
+      <w:pPr>
+        <w:ind w:left="720"/>
+        <w:rPr>
+          <w:highlight w:val="yellow"/>
+        </w:rPr>
+      </w:pPr>
+      <w:r>
+        <w:rPr>
+          <w:highlight w:val="yellow"/>
+        </w:rPr>
         <w:lastRenderedPageBreak/>
-        <w:t xml:space="preserve">        {</w:t>
-      </w:r>
-    </w:p>
-    <w:p>
-      <w:pPr>
-        <w:ind w:left="720"/>
-        <w:rPr>
-          <w:highlight w:val="yellow"/>
-        </w:rPr>
-      </w:pPr>
-      <w:r>
-        <w:rPr>
-          <w:highlight w:val="yellow"/>
-        </w:rPr>
         <w:t xml:space="preserve">          </w:t>
       </w:r>
       <w:proofErr w:type="spellStart"/>
@@ -3373,7 +3335,6 @@
         <w:ind w:left="720"/>
       </w:pPr>
       <w:r>
-        <w:lastRenderedPageBreak/>
         <w:t>Declare a variable in the class</w:t>
       </w:r>
     </w:p>
@@ -3397,6 +3358,7 @@
           <w:szCs w:val="21"/>
           <w:lang w:eastAsia="en-GB"/>
         </w:rPr>
+        <w:lastRenderedPageBreak/>
         <w:t>private</w:t>
       </w:r>
       <w:r>

</xml_diff>